<commit_message>
subindo atualização da tela de cadastro
</commit_message>
<xml_diff>
--- a/site/public/documentos/2 ideias de QUIZ para o site institucional.docx
+++ b/site/public/documentos/2 ideias de QUIZ para o site institucional.docx
@@ -68,6 +68,14 @@
         </w:rPr>
         <w:t>QUIZ PARA FÃS DE SAN JUNIPERO</w:t>
       </w:r>
+      <w:r>
+        <w:rPr>
+          <w:rFonts w:ascii="Barlow" w:hAnsi="Barlow"/>
+          <w:b/>
+          <w:bCs/>
+        </w:rPr>
+        <w:t xml:space="preserve"> (QUIS DE PONTUAÇÃO)</w:t>
+      </w:r>
     </w:p>
     <w:p>
       <w:pPr>
@@ -96,11 +104,13 @@
         <w:jc w:val="left"/>
         <w:rPr>
           <w:rFonts w:ascii="Barlow" w:hAnsi="Barlow"/>
-        </w:rPr>
-      </w:pPr>
-      <w:r>
-        <w:rPr>
-          <w:rFonts w:ascii="Barlow" w:hAnsi="Barlow"/>
+          <w:lang w:val="en-US"/>
+        </w:rPr>
+      </w:pPr>
+      <w:r>
+        <w:rPr>
+          <w:rFonts w:ascii="Barlow" w:hAnsi="Barlow"/>
+          <w:lang w:val="en-US"/>
         </w:rPr>
         <w:t xml:space="preserve">a) San Francisco </w:t>
       </w:r>
@@ -110,11 +120,13 @@
         <w:jc w:val="left"/>
         <w:rPr>
           <w:rFonts w:ascii="Barlow" w:hAnsi="Barlow"/>
-        </w:rPr>
-      </w:pPr>
-      <w:r>
-        <w:rPr>
-          <w:rFonts w:ascii="Barlow" w:hAnsi="Barlow"/>
+          <w:lang w:val="en-US"/>
+        </w:rPr>
+      </w:pPr>
+      <w:r>
+        <w:rPr>
+          <w:rFonts w:ascii="Barlow" w:hAnsi="Barlow"/>
+          <w:lang w:val="en-US"/>
         </w:rPr>
         <w:t xml:space="preserve">b) San Diego </w:t>
       </w:r>
@@ -294,11 +306,13 @@
         <w:jc w:val="left"/>
         <w:rPr>
           <w:rFonts w:ascii="Barlow" w:hAnsi="Barlow"/>
-        </w:rPr>
-      </w:pPr>
-      <w:r>
-        <w:rPr>
-          <w:rFonts w:ascii="Barlow" w:hAnsi="Barlow"/>
+          <w:lang w:val="en-US"/>
+        </w:rPr>
+      </w:pPr>
+      <w:r>
+        <w:rPr>
+          <w:rFonts w:ascii="Barlow" w:hAnsi="Barlow"/>
+          <w:lang w:val="en-US"/>
         </w:rPr>
         <w:t xml:space="preserve">a) Kelly </w:t>
       </w:r>
@@ -340,6 +354,70 @@
         <w:jc w:val="left"/>
         <w:rPr>
           <w:rFonts w:ascii="Barlow" w:hAnsi="Barlow"/>
+        </w:rPr>
+      </w:pPr>
+      <w:r>
+        <w:rPr>
+          <w:rFonts w:ascii="Barlow" w:hAnsi="Barlow"/>
+        </w:rPr>
+        <w:t>d) Martha</w:t>
+      </w:r>
+    </w:p>
+    <w:p>
+      <w:pPr>
+        <w:jc w:val="left"/>
+        <w:rPr>
+          <w:rFonts w:ascii="Barlow" w:hAnsi="Barlow"/>
+        </w:rPr>
+      </w:pPr>
+      <w:r>
+        <w:rPr>
+          <w:rFonts w:ascii="Barlow" w:hAnsi="Barlow"/>
+        </w:rPr>
+        <w:t xml:space="preserve">Resposta: </w:t>
+      </w:r>
+    </w:p>
+    <w:p>
+      <w:pPr>
+        <w:jc w:val="left"/>
+        <w:rPr>
+          <w:rFonts w:ascii="Barlow" w:hAnsi="Barlow"/>
+        </w:rPr>
+      </w:pPr>
+      <w:r>
+        <w:rPr>
+          <w:rFonts w:ascii="Barlow" w:hAnsi="Barlow"/>
+        </w:rPr>
+        <w:t>a) Kelly.</w:t>
+      </w:r>
+    </w:p>
+    <w:p>
+      <w:pPr>
+        <w:jc w:val="left"/>
+        <w:rPr>
+          <w:rFonts w:ascii="Barlow" w:hAnsi="Barlow"/>
+        </w:rPr>
+      </w:pPr>
+    </w:p>
+    <w:p>
+      <w:pPr>
+        <w:jc w:val="left"/>
+        <w:rPr>
+          <w:rFonts w:ascii="Barlow" w:hAnsi="Barlow"/>
+        </w:rPr>
+      </w:pPr>
+      <w:r>
+        <w:rPr>
+          <w:rFonts w:ascii="Barlow" w:hAnsi="Barlow"/>
+        </w:rPr>
+        <w:t>Qual é o nome do clube noturno que Yorkie frequenta em San Junipero?</w:t>
+      </w:r>
+    </w:p>
+    <w:p>
+      <w:pPr>
+        <w:jc w:val="left"/>
+        <w:rPr>
+          <w:rFonts w:ascii="Barlow" w:hAnsi="Barlow"/>
           <w:lang w:val="en-US"/>
         </w:rPr>
       </w:pPr>
@@ -348,70 +426,6 @@
           <w:rFonts w:ascii="Barlow" w:hAnsi="Barlow"/>
           <w:lang w:val="en-US"/>
         </w:rPr>
-        <w:t>d) Martha</w:t>
-      </w:r>
-    </w:p>
-    <w:p>
-      <w:pPr>
-        <w:jc w:val="left"/>
-        <w:rPr>
-          <w:rFonts w:ascii="Barlow" w:hAnsi="Barlow"/>
-        </w:rPr>
-      </w:pPr>
-      <w:r>
-        <w:rPr>
-          <w:rFonts w:ascii="Barlow" w:hAnsi="Barlow"/>
-        </w:rPr>
-        <w:t xml:space="preserve">Resposta: </w:t>
-      </w:r>
-    </w:p>
-    <w:p>
-      <w:pPr>
-        <w:jc w:val="left"/>
-        <w:rPr>
-          <w:rFonts w:ascii="Barlow" w:hAnsi="Barlow"/>
-        </w:rPr>
-      </w:pPr>
-      <w:r>
-        <w:rPr>
-          <w:rFonts w:ascii="Barlow" w:hAnsi="Barlow"/>
-        </w:rPr>
-        <w:t>a) Kelly.</w:t>
-      </w:r>
-    </w:p>
-    <w:p>
-      <w:pPr>
-        <w:jc w:val="left"/>
-        <w:rPr>
-          <w:rFonts w:ascii="Barlow" w:hAnsi="Barlow"/>
-        </w:rPr>
-      </w:pPr>
-    </w:p>
-    <w:p>
-      <w:pPr>
-        <w:jc w:val="left"/>
-        <w:rPr>
-          <w:rFonts w:ascii="Barlow" w:hAnsi="Barlow"/>
-        </w:rPr>
-      </w:pPr>
-      <w:r>
-        <w:rPr>
-          <w:rFonts w:ascii="Barlow" w:hAnsi="Barlow"/>
-        </w:rPr>
-        <w:t>Qual é o nome do clube noturno que Yorkie frequenta em San Junipero?</w:t>
-      </w:r>
-    </w:p>
-    <w:p>
-      <w:pPr>
-        <w:jc w:val="left"/>
-        <w:rPr>
-          <w:rFonts w:ascii="Barlow" w:hAnsi="Barlow"/>
-        </w:rPr>
-      </w:pPr>
-      <w:r>
-        <w:rPr>
-          <w:rFonts w:ascii="Barlow" w:hAnsi="Barlow"/>
-        </w:rPr>
         <w:t xml:space="preserve">a) Taffy's </w:t>
       </w:r>
     </w:p>
@@ -452,13 +466,11 @@
         <w:jc w:val="left"/>
         <w:rPr>
           <w:rFonts w:ascii="Barlow" w:hAnsi="Barlow"/>
-          <w:lang w:val="en-US"/>
-        </w:rPr>
-      </w:pPr>
-      <w:r>
-        <w:rPr>
-          <w:rFonts w:ascii="Barlow" w:hAnsi="Barlow"/>
-          <w:lang w:val="en-US"/>
+        </w:rPr>
+      </w:pPr>
+      <w:r>
+        <w:rPr>
+          <w:rFonts w:ascii="Barlow" w:hAnsi="Barlow"/>
         </w:rPr>
         <w:t>d) Taffy's 2</w:t>
       </w:r>
@@ -620,6 +632,7 @@
         <w:jc w:val="left"/>
         <w:rPr>
           <w:rFonts w:ascii="Barlow" w:hAnsi="Barlow"/>
+          <w:highlight w:val="green"/>
         </w:rPr>
       </w:pPr>
     </w:p>
@@ -639,30 +652,38 @@
     </w:p>
     <w:p>
       <w:pPr>
-        <w:jc w:val="left"/>
-        <w:rPr>
-          <w:rFonts w:ascii="Barlow" w:hAnsi="Barlow"/>
-        </w:rPr>
-      </w:pPr>
-      <w:r>
-        <w:rPr>
-          <w:rFonts w:ascii="Barlow" w:hAnsi="Barlow"/>
-        </w:rPr>
-        <w:t xml:space="preserve">a) Sim, acredito. </w:t>
-      </w:r>
-    </w:p>
-    <w:p>
-      <w:pPr>
-        <w:jc w:val="left"/>
-        <w:rPr>
-          <w:rFonts w:ascii="Barlow" w:hAnsi="Barlow"/>
-        </w:rPr>
-      </w:pPr>
-      <w:r>
-        <w:rPr>
-          <w:rFonts w:ascii="Barlow" w:hAnsi="Barlow"/>
-        </w:rPr>
-        <w:t>b) Não, não acredito.</w:t>
+        <w:ind w:left="1080"/>
+        <w:jc w:val="left"/>
+        <w:rPr>
+          <w:rFonts w:ascii="Barlow" w:hAnsi="Barlow"/>
+        </w:rPr>
+      </w:pPr>
+      <w:r>
+        <w:rPr>
+          <w:rFonts w:ascii="Barlow" w:hAnsi="Barlow"/>
+        </w:rPr>
+        <w:t xml:space="preserve">Sim, acredito. </w:t>
+      </w:r>
+    </w:p>
+    <w:p>
+      <w:pPr>
+        <w:ind w:left="1080"/>
+        <w:jc w:val="left"/>
+        <w:rPr>
+          <w:rFonts w:ascii="Barlow" w:hAnsi="Barlow"/>
+        </w:rPr>
+      </w:pPr>
+      <w:r>
+        <w:rPr>
+          <w:rFonts w:ascii="Barlow" w:hAnsi="Barlow"/>
+        </w:rPr>
+        <w:t>Não, não acredito.</w:t>
+      </w:r>
+      <w:r>
+        <w:rPr>
+          <w:rFonts w:ascii="Barlow" w:hAnsi="Barlow"/>
+        </w:rPr>
+        <w:t xml:space="preserve"> </w:t>
       </w:r>
     </w:p>
     <w:p>
@@ -689,95 +710,109 @@
     </w:p>
     <w:p>
       <w:pPr>
-        <w:jc w:val="left"/>
-        <w:rPr>
-          <w:rFonts w:ascii="Barlow" w:hAnsi="Barlow"/>
-        </w:rPr>
-      </w:pPr>
-      <w:r>
-        <w:rPr>
-          <w:rFonts w:ascii="Barlow" w:hAnsi="Barlow"/>
-        </w:rPr>
-        <w:t>a) Na minha forma atual.</w:t>
-      </w:r>
-    </w:p>
-    <w:p>
-      <w:pPr>
-        <w:jc w:val="left"/>
-        <w:rPr>
-          <w:rFonts w:ascii="Barlow" w:hAnsi="Barlow"/>
-        </w:rPr>
-      </w:pPr>
-      <w:r>
-        <w:rPr>
-          <w:rFonts w:ascii="Barlow" w:hAnsi="Barlow"/>
-        </w:rPr>
-        <w:t>b) Em uma versão mais jovem e saudável.</w:t>
-      </w:r>
-    </w:p>
-    <w:p>
-      <w:pPr>
-        <w:jc w:val="left"/>
-        <w:rPr>
-          <w:rFonts w:ascii="Barlow" w:hAnsi="Barlow"/>
-        </w:rPr>
-      </w:pPr>
-    </w:p>
-    <w:p>
-      <w:pPr>
-        <w:jc w:val="left"/>
-        <w:rPr>
-          <w:rFonts w:ascii="Barlow" w:hAnsi="Barlow"/>
-        </w:rPr>
-      </w:pPr>
-      <w:r>
-        <w:rPr>
-          <w:rFonts w:ascii="Barlow" w:hAnsi="Barlow"/>
-        </w:rPr>
-        <w:t xml:space="preserve">Você estaria disposto a </w:t>
-      </w:r>
-      <w:proofErr w:type="gramStart"/>
-      <w:r>
-        <w:rPr>
-          <w:rFonts w:ascii="Barlow" w:hAnsi="Barlow"/>
-        </w:rPr>
-        <w:t>abrir mão de</w:t>
-      </w:r>
-      <w:proofErr w:type="gramEnd"/>
-      <w:r>
-        <w:rPr>
-          <w:rFonts w:ascii="Barlow" w:hAnsi="Barlow"/>
-        </w:rPr>
-        <w:t xml:space="preserve"> sua vida atual para viver em um mundo virtual?</w:t>
-      </w:r>
-    </w:p>
-    <w:p>
-      <w:pPr>
-        <w:jc w:val="left"/>
-        <w:rPr>
-          <w:rFonts w:ascii="Barlow" w:hAnsi="Barlow"/>
-        </w:rPr>
-      </w:pPr>
-      <w:r>
-        <w:rPr>
-          <w:rFonts w:ascii="Barlow" w:hAnsi="Barlow"/>
-        </w:rPr>
-        <w:t xml:space="preserve">a) Sim, estaria disposto. </w:t>
-      </w:r>
-    </w:p>
-    <w:p>
-      <w:pPr>
-        <w:jc w:val="left"/>
-        <w:rPr>
-          <w:rFonts w:ascii="Barlow" w:hAnsi="Barlow"/>
-        </w:rPr>
-      </w:pPr>
-      <w:r>
-        <w:rPr>
-          <w:rFonts w:ascii="Barlow" w:hAnsi="Barlow"/>
-        </w:rPr>
-        <w:t>b) Não, prefiro viver no mundo real.</w:t>
-      </w:r>
+        <w:ind w:left="1080"/>
+        <w:jc w:val="left"/>
+        <w:rPr>
+          <w:rFonts w:ascii="Barlow" w:hAnsi="Barlow"/>
+        </w:rPr>
+      </w:pPr>
+      <w:r>
+        <w:rPr>
+          <w:rFonts w:ascii="Barlow" w:hAnsi="Barlow"/>
+        </w:rPr>
+        <w:t>Na minha forma atual.</w:t>
+      </w:r>
+    </w:p>
+    <w:p>
+      <w:pPr>
+        <w:ind w:left="1080"/>
+        <w:jc w:val="left"/>
+        <w:rPr>
+          <w:rFonts w:ascii="Barlow" w:hAnsi="Barlow"/>
+        </w:rPr>
+      </w:pPr>
+      <w:r>
+        <w:rPr>
+          <w:rFonts w:ascii="Barlow" w:hAnsi="Barlow"/>
+        </w:rPr>
+        <w:t>Em uma versão mais jovem e saudável.</w:t>
+      </w:r>
+    </w:p>
+    <w:p>
+      <w:pPr>
+        <w:jc w:val="left"/>
+        <w:rPr>
+          <w:rFonts w:ascii="Barlow" w:hAnsi="Barlow"/>
+        </w:rPr>
+      </w:pPr>
+    </w:p>
+    <w:p>
+      <w:pPr>
+        <w:jc w:val="left"/>
+        <w:rPr>
+          <w:rFonts w:ascii="Barlow" w:hAnsi="Barlow"/>
+          <w:highlight w:val="green"/>
+        </w:rPr>
+      </w:pPr>
+    </w:p>
+    <w:p>
+      <w:pPr>
+        <w:jc w:val="left"/>
+        <w:rPr>
+          <w:rFonts w:ascii="Barlow" w:hAnsi="Barlow"/>
+          <w:highlight w:val="green"/>
+        </w:rPr>
+      </w:pPr>
+      <w:r>
+        <w:rPr>
+          <w:rFonts w:ascii="Barlow" w:hAnsi="Barlow"/>
+          <w:highlight w:val="green"/>
+        </w:rPr>
+        <w:t>Você estaria disposto a viver um fim natural de vida (morte) ou viver em uma realidade virtual eternamente?</w:t>
+      </w:r>
+    </w:p>
+    <w:p>
+      <w:pPr>
+        <w:ind w:left="1080"/>
+        <w:jc w:val="left"/>
+        <w:rPr>
+          <w:rFonts w:ascii="Barlow" w:hAnsi="Barlow"/>
+          <w:highlight w:val="green"/>
+        </w:rPr>
+      </w:pPr>
+      <w:r>
+        <w:rPr>
+          <w:rFonts w:ascii="Barlow" w:hAnsi="Barlow"/>
+          <w:highlight w:val="green"/>
+        </w:rPr>
+        <w:t xml:space="preserve">Sim, estaria disposto. </w:t>
+      </w:r>
+    </w:p>
+    <w:p>
+      <w:pPr>
+        <w:ind w:left="1080"/>
+        <w:jc w:val="left"/>
+        <w:rPr>
+          <w:rFonts w:ascii="Barlow" w:hAnsi="Barlow"/>
+          <w:highlight w:val="green"/>
+        </w:rPr>
+      </w:pPr>
+      <w:r>
+        <w:rPr>
+          <w:rFonts w:ascii="Barlow" w:hAnsi="Barlow"/>
+          <w:highlight w:val="green"/>
+        </w:rPr>
+        <w:t>Não, prefiro viver no mundo real. (NÃO IRIA)</w:t>
+      </w:r>
+    </w:p>
+    <w:p>
+      <w:pPr>
+        <w:jc w:val="left"/>
+        <w:rPr>
+          <w:rFonts w:ascii="Barlow" w:hAnsi="Barlow"/>
+          <w:highlight w:val="green"/>
+        </w:rPr>
+      </w:pPr>
     </w:p>
     <w:p>
       <w:pPr>
@@ -803,80 +838,98 @@
     </w:p>
     <w:p>
       <w:pPr>
-        <w:jc w:val="left"/>
-        <w:rPr>
-          <w:rFonts w:ascii="Barlow" w:hAnsi="Barlow"/>
-        </w:rPr>
-      </w:pPr>
-      <w:r>
-        <w:rPr>
-          <w:rFonts w:ascii="Barlow" w:hAnsi="Barlow"/>
-        </w:rPr>
-        <w:t xml:space="preserve">a) Sim, muitas coisas. </w:t>
-      </w:r>
-    </w:p>
-    <w:p>
-      <w:pPr>
-        <w:jc w:val="left"/>
-        <w:rPr>
-          <w:rFonts w:ascii="Barlow" w:hAnsi="Barlow"/>
-        </w:rPr>
-      </w:pPr>
-      <w:r>
-        <w:rPr>
-          <w:rFonts w:ascii="Barlow" w:hAnsi="Barlow"/>
-        </w:rPr>
-        <w:t>b) Não, não me arrependo de nada.</w:t>
-      </w:r>
-    </w:p>
-    <w:p>
-      <w:pPr>
-        <w:jc w:val="left"/>
-        <w:rPr>
-          <w:rFonts w:ascii="Barlow" w:hAnsi="Barlow"/>
-        </w:rPr>
-      </w:pPr>
-    </w:p>
-    <w:p>
-      <w:pPr>
-        <w:jc w:val="left"/>
-        <w:rPr>
-          <w:rFonts w:ascii="Barlow" w:hAnsi="Barlow"/>
-        </w:rPr>
-      </w:pPr>
-      <w:r>
-        <w:rPr>
-          <w:rFonts w:ascii="Barlow" w:hAnsi="Barlow"/>
+        <w:ind w:left="1080"/>
+        <w:jc w:val="left"/>
+        <w:rPr>
+          <w:rFonts w:ascii="Barlow" w:hAnsi="Barlow"/>
+        </w:rPr>
+      </w:pPr>
+      <w:r>
+        <w:rPr>
+          <w:rFonts w:ascii="Barlow" w:hAnsi="Barlow"/>
+        </w:rPr>
+        <w:t xml:space="preserve">Sim, muitas coisas. </w:t>
+      </w:r>
+    </w:p>
+    <w:p>
+      <w:pPr>
+        <w:ind w:left="1080"/>
+        <w:jc w:val="left"/>
+        <w:rPr>
+          <w:rFonts w:ascii="Barlow" w:hAnsi="Barlow"/>
+        </w:rPr>
+      </w:pPr>
+      <w:r>
+        <w:rPr>
+          <w:rFonts w:ascii="Barlow" w:hAnsi="Barlow"/>
+        </w:rPr>
+        <w:t>Não, não me arrependo de nada.</w:t>
+      </w:r>
+    </w:p>
+    <w:p>
+      <w:pPr>
+        <w:jc w:val="left"/>
+        <w:rPr>
+          <w:rFonts w:ascii="Barlow" w:hAnsi="Barlow"/>
+          <w:highlight w:val="green"/>
+        </w:rPr>
+      </w:pPr>
+    </w:p>
+    <w:p>
+      <w:pPr>
+        <w:jc w:val="left"/>
+        <w:rPr>
+          <w:rFonts w:ascii="Barlow" w:hAnsi="Barlow"/>
+          <w:highlight w:val="green"/>
+        </w:rPr>
+      </w:pPr>
+      <w:r>
+        <w:rPr>
+          <w:rFonts w:ascii="Barlow" w:hAnsi="Barlow"/>
+          <w:highlight w:val="green"/>
         </w:rPr>
         <w:t>Você valoriza mais a experiência de vida ou a possibilidade de viver eternamente?</w:t>
       </w:r>
     </w:p>
     <w:p>
       <w:pPr>
-        <w:jc w:val="left"/>
-        <w:rPr>
-          <w:rFonts w:ascii="Barlow" w:hAnsi="Barlow"/>
-        </w:rPr>
-      </w:pPr>
-      <w:r>
-        <w:rPr>
-          <w:rFonts w:ascii="Barlow" w:hAnsi="Barlow"/>
-        </w:rPr>
-        <w:t xml:space="preserve">a) A experiência de vida. </w:t>
-      </w:r>
-    </w:p>
-    <w:p>
-      <w:pPr>
-        <w:jc w:val="left"/>
-        <w:rPr>
-          <w:rFonts w:ascii="Barlow" w:hAnsi="Barlow"/>
-        </w:rPr>
-      </w:pPr>
-      <w:r>
-        <w:rPr>
-          <w:rFonts w:ascii="Barlow" w:hAnsi="Barlow"/>
-        </w:rPr>
-        <w:t>b) A possibilidade de viver eternamente.</w:t>
+        <w:ind w:left="1080"/>
+        <w:jc w:val="left"/>
+        <w:rPr>
+          <w:rFonts w:ascii="Barlow" w:hAnsi="Barlow"/>
+          <w:highlight w:val="green"/>
+        </w:rPr>
+      </w:pPr>
+      <w:r>
+        <w:rPr>
+          <w:rFonts w:ascii="Barlow" w:hAnsi="Barlow"/>
+          <w:highlight w:val="green"/>
+        </w:rPr>
+        <w:t xml:space="preserve">A experiência de vida. </w:t>
+      </w:r>
+    </w:p>
+    <w:p>
+      <w:pPr>
+        <w:ind w:left="1080"/>
+        <w:jc w:val="left"/>
+        <w:rPr>
+          <w:rFonts w:ascii="Barlow" w:hAnsi="Barlow"/>
+          <w:highlight w:val="green"/>
+        </w:rPr>
+      </w:pPr>
+      <w:r>
+        <w:rPr>
+          <w:rFonts w:ascii="Barlow" w:hAnsi="Barlow"/>
+          <w:highlight w:val="green"/>
+        </w:rPr>
+        <w:t>A possibilidade de viver eternamente.</w:t>
+      </w:r>
+      <w:r>
+        <w:rPr>
+          <w:rFonts w:ascii="Barlow" w:hAnsi="Barlow"/>
+          <w:highlight w:val="green"/>
+        </w:rPr>
+        <w:t xml:space="preserve"> (NÃO IRIA)</w:t>
       </w:r>
     </w:p>
     <w:p>
@@ -941,6 +994,7 @@
         <w:rPr>
           <w:rFonts w:ascii="Barlow" w:hAnsi="Barlow"/>
         </w:rPr>
+        <w:lastRenderedPageBreak/>
         <w:t xml:space="preserve">Lembre-se de que San Junipero é uma escolha pessoal e que nem todo mundo pode estar disposto a fazer essa escolha. O importante </w:t>
       </w:r>
       <w:r>
@@ -971,7 +1025,6 @@
           <w:rFonts w:ascii="Barlow" w:hAnsi="Barlow"/>
           <w:highlight w:val="yellow"/>
         </w:rPr>
-        <w:lastRenderedPageBreak/>
         <w:t>DOIS ANALYTICS:</w:t>
       </w:r>
     </w:p>
@@ -1019,6 +1072,12 @@
       <w:r>
         <w:t>Análise de tendências de respostas: Você pode coletar e analisar dados sobre as respostas dos usuários às perguntas do quiz, incluindo quais respostas foram mais comuns e quais foram menos comuns. Com esses dados, você pode identificar tendências nas preferências dos usuários e entender melhor como eles se sentem sobre a vida, a morte, a tecnologia e a imortalidade. Essa análise pode ajudá-lo a entender melhor seu público-alvo e a criar conteúdo que seja mais relevante e atraente para eles.</w:t>
       </w:r>
+    </w:p>
+    <w:p>
+      <w:pPr>
+        <w:pStyle w:val="PargrafodaLista"/>
+        <w:jc w:val="left"/>
+      </w:pPr>
     </w:p>
     <w:p>
       <w:pPr>
@@ -1046,6 +1105,184 @@
 <file path=word/numbering.xml><?xml version="1.0" encoding="utf-8"?>
 <w:numbering xmlns:wpc="http://schemas.microsoft.com/office/word/2010/wordprocessingCanvas" xmlns:cx="http://schemas.microsoft.com/office/drawing/2014/chartex" xmlns:cx1="http://schemas.microsoft.com/office/drawing/2015/9/8/chartex" xmlns:cx2="http://schemas.microsoft.com/office/drawing/2015/10/21/chartex" xmlns:cx3="http://schemas.microsoft.com/office/drawing/2016/5/9/chartex" xmlns:cx4="http://schemas.microsoft.com/office/drawing/2016/5/10/chartex" xmlns:cx5="http://schemas.microsoft.com/office/drawing/2016/5/11/chartex" xmlns:cx6="http://schemas.microsoft.com/office/drawing/2016/5/12/chartex" xmlns:cx7="http://schemas.microsoft.com/office/drawing/2016/5/13/chartex" xmlns:cx8="http://schemas.microsoft.com/office/drawing/2016/5/14/chartex" xmlns:mc="http://schemas.openxmlformats.org/markup-compatibility/2006" xmlns:aink="http://schemas.microsoft.com/office/drawing/2016/ink" xmlns:am3d="http://schemas.microsoft.com/office/drawing/2017/model3d" xmlns:o="urn:schemas-microsoft-com:office:office" xmlns:r="http://schemas.openxmlformats.org/officeDocument/2006/relationships" xmlns:m="http://schemas.openxmlformats.org/officeDocument/2006/math" xmlns:v="urn:schemas-microsoft-com:vml" xmlns:wp14="http://schemas.microsoft.com/office/word/2010/wordprocessingDrawing" xmlns:wp="http://schemas.openxmlformats.org/drawingml/2006/wordprocessingDrawing" xmlns:w10="urn:schemas-microsoft-com:office:word" xmlns:w="http://schemas.openxmlformats.org/wordprocessingml/2006/main" xmlns:w14="http://schemas.microsoft.com/office/word/2010/wordml" xmlns:w15="http://schemas.microsoft.com/office/word/2012/wordml" xmlns:w16cex="http://schemas.microsoft.com/office/word/2018/wordml/cex" xmlns:w16cid="http://schemas.microsoft.com/office/word/2016/wordml/cid" xmlns:w16="http://schemas.microsoft.com/office/word/2018/wordml" xmlns:w16sdtdh="http://schemas.microsoft.com/office/word/2020/wordml/sdtdatahash" xmlns:w16se="http://schemas.microsoft.com/office/word/2015/wordml/symex" xmlns:wpg="http://schemas.microsoft.com/office/word/2010/wordprocessingGroup" xmlns:wpi="http://schemas.microsoft.com/office/word/2010/wordprocessingInk" xmlns:wne="http://schemas.microsoft.com/office/word/2006/wordml" xmlns:wps="http://schemas.microsoft.com/office/word/2010/wordprocessingShape" mc:Ignorable="w14 w15 w16se w16cid w16 w16cex w16sdtdh wp14">
   <w:abstractNum w:abstractNumId="0" w15:restartNumberingAfterBreak="0">
+    <w:nsid w:val="0382542F"/>
+    <w:multiLevelType w:val="hybridMultilevel"/>
+    <w:tmpl w:val="BBEE2544"/>
+    <w:lvl w:ilvl="0" w:tplc="66C06FD2">
+      <w:start w:val="1"/>
+      <w:numFmt w:val="lowerLetter"/>
+      <w:lvlText w:val="%1)"/>
+      <w:lvlJc w:val="left"/>
+      <w:pPr>
+        <w:ind w:left="1440" w:hanging="360"/>
+      </w:pPr>
+      <w:rPr>
+        <w:rFonts w:hint="default"/>
+      </w:rPr>
+    </w:lvl>
+    <w:lvl w:ilvl="1" w:tplc="04160019">
+      <w:start w:val="1"/>
+      <w:numFmt w:val="lowerLetter"/>
+      <w:lvlText w:val="%2."/>
+      <w:lvlJc w:val="left"/>
+      <w:pPr>
+        <w:ind w:left="1440" w:hanging="360"/>
+      </w:pPr>
+    </w:lvl>
+    <w:lvl w:ilvl="2" w:tplc="0416001B" w:tentative="1">
+      <w:start w:val="1"/>
+      <w:numFmt w:val="lowerRoman"/>
+      <w:lvlText w:val="%3."/>
+      <w:lvlJc w:val="right"/>
+      <w:pPr>
+        <w:ind w:left="2160" w:hanging="180"/>
+      </w:pPr>
+    </w:lvl>
+    <w:lvl w:ilvl="3" w:tplc="0416000F" w:tentative="1">
+      <w:start w:val="1"/>
+      <w:numFmt w:val="decimal"/>
+      <w:lvlText w:val="%4."/>
+      <w:lvlJc w:val="left"/>
+      <w:pPr>
+        <w:ind w:left="2880" w:hanging="360"/>
+      </w:pPr>
+    </w:lvl>
+    <w:lvl w:ilvl="4" w:tplc="04160019" w:tentative="1">
+      <w:start w:val="1"/>
+      <w:numFmt w:val="lowerLetter"/>
+      <w:lvlText w:val="%5."/>
+      <w:lvlJc w:val="left"/>
+      <w:pPr>
+        <w:ind w:left="3600" w:hanging="360"/>
+      </w:pPr>
+    </w:lvl>
+    <w:lvl w:ilvl="5" w:tplc="0416001B" w:tentative="1">
+      <w:start w:val="1"/>
+      <w:numFmt w:val="lowerRoman"/>
+      <w:lvlText w:val="%6."/>
+      <w:lvlJc w:val="right"/>
+      <w:pPr>
+        <w:ind w:left="4320" w:hanging="180"/>
+      </w:pPr>
+    </w:lvl>
+    <w:lvl w:ilvl="6" w:tplc="0416000F" w:tentative="1">
+      <w:start w:val="1"/>
+      <w:numFmt w:val="decimal"/>
+      <w:lvlText w:val="%7."/>
+      <w:lvlJc w:val="left"/>
+      <w:pPr>
+        <w:ind w:left="5040" w:hanging="360"/>
+      </w:pPr>
+    </w:lvl>
+    <w:lvl w:ilvl="7" w:tplc="04160019" w:tentative="1">
+      <w:start w:val="1"/>
+      <w:numFmt w:val="lowerLetter"/>
+      <w:lvlText w:val="%8."/>
+      <w:lvlJc w:val="left"/>
+      <w:pPr>
+        <w:ind w:left="5760" w:hanging="360"/>
+      </w:pPr>
+    </w:lvl>
+    <w:lvl w:ilvl="8" w:tplc="0416001B" w:tentative="1">
+      <w:start w:val="1"/>
+      <w:numFmt w:val="lowerRoman"/>
+      <w:lvlText w:val="%9."/>
+      <w:lvlJc w:val="right"/>
+      <w:pPr>
+        <w:ind w:left="6480" w:hanging="180"/>
+      </w:pPr>
+    </w:lvl>
+  </w:abstractNum>
+  <w:abstractNum w:abstractNumId="1" w15:restartNumberingAfterBreak="0">
+    <w:nsid w:val="11825B95"/>
+    <w:multiLevelType w:val="hybridMultilevel"/>
+    <w:tmpl w:val="F7448CE2"/>
+    <w:lvl w:ilvl="0" w:tplc="0416000F">
+      <w:start w:val="1"/>
+      <w:numFmt w:val="decimal"/>
+      <w:lvlText w:val="%1."/>
+      <w:lvlJc w:val="left"/>
+      <w:pPr>
+        <w:ind w:left="720" w:hanging="360"/>
+      </w:pPr>
+    </w:lvl>
+    <w:lvl w:ilvl="1" w:tplc="66C06FD2">
+      <w:start w:val="1"/>
+      <w:numFmt w:val="lowerLetter"/>
+      <w:lvlText w:val="%2)"/>
+      <w:lvlJc w:val="left"/>
+      <w:pPr>
+        <w:ind w:left="1440" w:hanging="360"/>
+      </w:pPr>
+      <w:rPr>
+        <w:rFonts w:hint="default"/>
+      </w:rPr>
+    </w:lvl>
+    <w:lvl w:ilvl="2" w:tplc="0416001B" w:tentative="1">
+      <w:start w:val="1"/>
+      <w:numFmt w:val="lowerRoman"/>
+      <w:lvlText w:val="%3."/>
+      <w:lvlJc w:val="right"/>
+      <w:pPr>
+        <w:ind w:left="2160" w:hanging="180"/>
+      </w:pPr>
+    </w:lvl>
+    <w:lvl w:ilvl="3" w:tplc="0416000F" w:tentative="1">
+      <w:start w:val="1"/>
+      <w:numFmt w:val="decimal"/>
+      <w:lvlText w:val="%4."/>
+      <w:lvlJc w:val="left"/>
+      <w:pPr>
+        <w:ind w:left="2880" w:hanging="360"/>
+      </w:pPr>
+    </w:lvl>
+    <w:lvl w:ilvl="4" w:tplc="04160019" w:tentative="1">
+      <w:start w:val="1"/>
+      <w:numFmt w:val="lowerLetter"/>
+      <w:lvlText w:val="%5."/>
+      <w:lvlJc w:val="left"/>
+      <w:pPr>
+        <w:ind w:left="3600" w:hanging="360"/>
+      </w:pPr>
+    </w:lvl>
+    <w:lvl w:ilvl="5" w:tplc="0416001B" w:tentative="1">
+      <w:start w:val="1"/>
+      <w:numFmt w:val="lowerRoman"/>
+      <w:lvlText w:val="%6."/>
+      <w:lvlJc w:val="right"/>
+      <w:pPr>
+        <w:ind w:left="4320" w:hanging="180"/>
+      </w:pPr>
+    </w:lvl>
+    <w:lvl w:ilvl="6" w:tplc="0416000F" w:tentative="1">
+      <w:start w:val="1"/>
+      <w:numFmt w:val="decimal"/>
+      <w:lvlText w:val="%7."/>
+      <w:lvlJc w:val="left"/>
+      <w:pPr>
+        <w:ind w:left="5040" w:hanging="360"/>
+      </w:pPr>
+    </w:lvl>
+    <w:lvl w:ilvl="7" w:tplc="04160019" w:tentative="1">
+      <w:start w:val="1"/>
+      <w:numFmt w:val="lowerLetter"/>
+      <w:lvlText w:val="%8."/>
+      <w:lvlJc w:val="left"/>
+      <w:pPr>
+        <w:ind w:left="5760" w:hanging="360"/>
+      </w:pPr>
+    </w:lvl>
+    <w:lvl w:ilvl="8" w:tplc="0416001B" w:tentative="1">
+      <w:start w:val="1"/>
+      <w:numFmt w:val="lowerRoman"/>
+      <w:lvlText w:val="%9."/>
+      <w:lvlJc w:val="right"/>
+      <w:pPr>
+        <w:ind w:left="6480" w:hanging="180"/>
+      </w:pPr>
+    </w:lvl>
+  </w:abstractNum>
+  <w:abstractNum w:abstractNumId="2" w15:restartNumberingAfterBreak="0">
     <w:nsid w:val="1B250842"/>
     <w:multiLevelType w:val="multilevel"/>
     <w:tmpl w:val="E854A1CA"/>
@@ -1158,7 +1395,7 @@
       </w:pPr>
     </w:lvl>
   </w:abstractNum>
-  <w:abstractNum w:abstractNumId="1" w15:restartNumberingAfterBreak="0">
+  <w:abstractNum w:abstractNumId="3" w15:restartNumberingAfterBreak="0">
     <w:nsid w:val="24212DD2"/>
     <w:multiLevelType w:val="multilevel"/>
     <w:tmpl w:val="0A84BF82"/>
@@ -1271,7 +1508,185 @@
       </w:pPr>
     </w:lvl>
   </w:abstractNum>
-  <w:abstractNum w:abstractNumId="2" w15:restartNumberingAfterBreak="0">
+  <w:abstractNum w:abstractNumId="4" w15:restartNumberingAfterBreak="0">
+    <w:nsid w:val="261C3A79"/>
+    <w:multiLevelType w:val="hybridMultilevel"/>
+    <w:tmpl w:val="DC3C6312"/>
+    <w:lvl w:ilvl="0" w:tplc="66C06FD2">
+      <w:start w:val="1"/>
+      <w:numFmt w:val="lowerLetter"/>
+      <w:lvlText w:val="%1)"/>
+      <w:lvlJc w:val="left"/>
+      <w:pPr>
+        <w:ind w:left="1440" w:hanging="360"/>
+      </w:pPr>
+      <w:rPr>
+        <w:rFonts w:hint="default"/>
+      </w:rPr>
+    </w:lvl>
+    <w:lvl w:ilvl="1" w:tplc="04160019" w:tentative="1">
+      <w:start w:val="1"/>
+      <w:numFmt w:val="lowerLetter"/>
+      <w:lvlText w:val="%2."/>
+      <w:lvlJc w:val="left"/>
+      <w:pPr>
+        <w:ind w:left="1440" w:hanging="360"/>
+      </w:pPr>
+    </w:lvl>
+    <w:lvl w:ilvl="2" w:tplc="0416001B" w:tentative="1">
+      <w:start w:val="1"/>
+      <w:numFmt w:val="lowerRoman"/>
+      <w:lvlText w:val="%3."/>
+      <w:lvlJc w:val="right"/>
+      <w:pPr>
+        <w:ind w:left="2160" w:hanging="180"/>
+      </w:pPr>
+    </w:lvl>
+    <w:lvl w:ilvl="3" w:tplc="0416000F" w:tentative="1">
+      <w:start w:val="1"/>
+      <w:numFmt w:val="decimal"/>
+      <w:lvlText w:val="%4."/>
+      <w:lvlJc w:val="left"/>
+      <w:pPr>
+        <w:ind w:left="2880" w:hanging="360"/>
+      </w:pPr>
+    </w:lvl>
+    <w:lvl w:ilvl="4" w:tplc="04160019" w:tentative="1">
+      <w:start w:val="1"/>
+      <w:numFmt w:val="lowerLetter"/>
+      <w:lvlText w:val="%5."/>
+      <w:lvlJc w:val="left"/>
+      <w:pPr>
+        <w:ind w:left="3600" w:hanging="360"/>
+      </w:pPr>
+    </w:lvl>
+    <w:lvl w:ilvl="5" w:tplc="0416001B" w:tentative="1">
+      <w:start w:val="1"/>
+      <w:numFmt w:val="lowerRoman"/>
+      <w:lvlText w:val="%6."/>
+      <w:lvlJc w:val="right"/>
+      <w:pPr>
+        <w:ind w:left="4320" w:hanging="180"/>
+      </w:pPr>
+    </w:lvl>
+    <w:lvl w:ilvl="6" w:tplc="0416000F" w:tentative="1">
+      <w:start w:val="1"/>
+      <w:numFmt w:val="decimal"/>
+      <w:lvlText w:val="%7."/>
+      <w:lvlJc w:val="left"/>
+      <w:pPr>
+        <w:ind w:left="5040" w:hanging="360"/>
+      </w:pPr>
+    </w:lvl>
+    <w:lvl w:ilvl="7" w:tplc="04160019" w:tentative="1">
+      <w:start w:val="1"/>
+      <w:numFmt w:val="lowerLetter"/>
+      <w:lvlText w:val="%8."/>
+      <w:lvlJc w:val="left"/>
+      <w:pPr>
+        <w:ind w:left="5760" w:hanging="360"/>
+      </w:pPr>
+    </w:lvl>
+    <w:lvl w:ilvl="8" w:tplc="0416001B" w:tentative="1">
+      <w:start w:val="1"/>
+      <w:numFmt w:val="lowerRoman"/>
+      <w:lvlText w:val="%9."/>
+      <w:lvlJc w:val="right"/>
+      <w:pPr>
+        <w:ind w:left="6480" w:hanging="180"/>
+      </w:pPr>
+    </w:lvl>
+  </w:abstractNum>
+  <w:abstractNum w:abstractNumId="5" w15:restartNumberingAfterBreak="0">
+    <w:nsid w:val="26944010"/>
+    <w:multiLevelType w:val="hybridMultilevel"/>
+    <w:tmpl w:val="CBF4CB6E"/>
+    <w:lvl w:ilvl="0" w:tplc="66C06FD2">
+      <w:start w:val="1"/>
+      <w:numFmt w:val="lowerLetter"/>
+      <w:lvlText w:val="%1)"/>
+      <w:lvlJc w:val="left"/>
+      <w:pPr>
+        <w:ind w:left="1440" w:hanging="360"/>
+      </w:pPr>
+      <w:rPr>
+        <w:rFonts w:hint="default"/>
+      </w:rPr>
+    </w:lvl>
+    <w:lvl w:ilvl="1" w:tplc="04160019">
+      <w:start w:val="1"/>
+      <w:numFmt w:val="lowerLetter"/>
+      <w:lvlText w:val="%2."/>
+      <w:lvlJc w:val="left"/>
+      <w:pPr>
+        <w:ind w:left="1440" w:hanging="360"/>
+      </w:pPr>
+    </w:lvl>
+    <w:lvl w:ilvl="2" w:tplc="0416001B" w:tentative="1">
+      <w:start w:val="1"/>
+      <w:numFmt w:val="lowerRoman"/>
+      <w:lvlText w:val="%3."/>
+      <w:lvlJc w:val="right"/>
+      <w:pPr>
+        <w:ind w:left="2160" w:hanging="180"/>
+      </w:pPr>
+    </w:lvl>
+    <w:lvl w:ilvl="3" w:tplc="0416000F" w:tentative="1">
+      <w:start w:val="1"/>
+      <w:numFmt w:val="decimal"/>
+      <w:lvlText w:val="%4."/>
+      <w:lvlJc w:val="left"/>
+      <w:pPr>
+        <w:ind w:left="2880" w:hanging="360"/>
+      </w:pPr>
+    </w:lvl>
+    <w:lvl w:ilvl="4" w:tplc="04160019" w:tentative="1">
+      <w:start w:val="1"/>
+      <w:numFmt w:val="lowerLetter"/>
+      <w:lvlText w:val="%5."/>
+      <w:lvlJc w:val="left"/>
+      <w:pPr>
+        <w:ind w:left="3600" w:hanging="360"/>
+      </w:pPr>
+    </w:lvl>
+    <w:lvl w:ilvl="5" w:tplc="0416001B" w:tentative="1">
+      <w:start w:val="1"/>
+      <w:numFmt w:val="lowerRoman"/>
+      <w:lvlText w:val="%6."/>
+      <w:lvlJc w:val="right"/>
+      <w:pPr>
+        <w:ind w:left="4320" w:hanging="180"/>
+      </w:pPr>
+    </w:lvl>
+    <w:lvl w:ilvl="6" w:tplc="0416000F" w:tentative="1">
+      <w:start w:val="1"/>
+      <w:numFmt w:val="decimal"/>
+      <w:lvlText w:val="%7."/>
+      <w:lvlJc w:val="left"/>
+      <w:pPr>
+        <w:ind w:left="5040" w:hanging="360"/>
+      </w:pPr>
+    </w:lvl>
+    <w:lvl w:ilvl="7" w:tplc="04160019" w:tentative="1">
+      <w:start w:val="1"/>
+      <w:numFmt w:val="lowerLetter"/>
+      <w:lvlText w:val="%8."/>
+      <w:lvlJc w:val="left"/>
+      <w:pPr>
+        <w:ind w:left="5760" w:hanging="360"/>
+      </w:pPr>
+    </w:lvl>
+    <w:lvl w:ilvl="8" w:tplc="0416001B" w:tentative="1">
+      <w:start w:val="1"/>
+      <w:numFmt w:val="lowerRoman"/>
+      <w:lvlText w:val="%9."/>
+      <w:lvlJc w:val="right"/>
+      <w:pPr>
+        <w:ind w:left="6480" w:hanging="180"/>
+      </w:pPr>
+    </w:lvl>
+  </w:abstractNum>
+  <w:abstractNum w:abstractNumId="6" w15:restartNumberingAfterBreak="0">
     <w:nsid w:val="2E1515C3"/>
     <w:multiLevelType w:val="multilevel"/>
     <w:tmpl w:val="073CE1D6"/>
@@ -1384,7 +1799,7 @@
       </w:pPr>
     </w:lvl>
   </w:abstractNum>
-  <w:abstractNum w:abstractNumId="3" w15:restartNumberingAfterBreak="0">
+  <w:abstractNum w:abstractNumId="7" w15:restartNumberingAfterBreak="0">
     <w:nsid w:val="33836B23"/>
     <w:multiLevelType w:val="multilevel"/>
     <w:tmpl w:val="E4C8746A"/>
@@ -1497,7 +1912,7 @@
       </w:pPr>
     </w:lvl>
   </w:abstractNum>
-  <w:abstractNum w:abstractNumId="4" w15:restartNumberingAfterBreak="0">
+  <w:abstractNum w:abstractNumId="8" w15:restartNumberingAfterBreak="0">
     <w:nsid w:val="3B4E5414"/>
     <w:multiLevelType w:val="multilevel"/>
     <w:tmpl w:val="713EFB90"/>
@@ -1610,7 +2025,7 @@
       </w:pPr>
     </w:lvl>
   </w:abstractNum>
-  <w:abstractNum w:abstractNumId="5" w15:restartNumberingAfterBreak="0">
+  <w:abstractNum w:abstractNumId="9" w15:restartNumberingAfterBreak="0">
     <w:nsid w:val="3C067F23"/>
     <w:multiLevelType w:val="multilevel"/>
     <w:tmpl w:val="8D60FFAE"/>
@@ -1723,7 +2138,7 @@
       </w:pPr>
     </w:lvl>
   </w:abstractNum>
-  <w:abstractNum w:abstractNumId="6" w15:restartNumberingAfterBreak="0">
+  <w:abstractNum w:abstractNumId="10" w15:restartNumberingAfterBreak="0">
     <w:nsid w:val="3CF1293A"/>
     <w:multiLevelType w:val="multilevel"/>
     <w:tmpl w:val="ADB483DC"/>
@@ -1872,7 +2287,7 @@
       </w:rPr>
     </w:lvl>
   </w:abstractNum>
-  <w:abstractNum w:abstractNumId="7" w15:restartNumberingAfterBreak="0">
+  <w:abstractNum w:abstractNumId="11" w15:restartNumberingAfterBreak="0">
     <w:nsid w:val="3DD67645"/>
     <w:multiLevelType w:val="multilevel"/>
     <w:tmpl w:val="0D4A34BE"/>
@@ -1985,7 +2400,7 @@
       </w:pPr>
     </w:lvl>
   </w:abstractNum>
-  <w:abstractNum w:abstractNumId="8" w15:restartNumberingAfterBreak="0">
+  <w:abstractNum w:abstractNumId="12" w15:restartNumberingAfterBreak="0">
     <w:nsid w:val="439C7A30"/>
     <w:multiLevelType w:val="multilevel"/>
     <w:tmpl w:val="8DC2ACEA"/>
@@ -2098,7 +2513,7 @@
       </w:pPr>
     </w:lvl>
   </w:abstractNum>
-  <w:abstractNum w:abstractNumId="9" w15:restartNumberingAfterBreak="0">
+  <w:abstractNum w:abstractNumId="13" w15:restartNumberingAfterBreak="0">
     <w:nsid w:val="4F065156"/>
     <w:multiLevelType w:val="multilevel"/>
     <w:tmpl w:val="118A55EE"/>
@@ -2211,7 +2626,7 @@
       </w:pPr>
     </w:lvl>
   </w:abstractNum>
-  <w:abstractNum w:abstractNumId="10" w15:restartNumberingAfterBreak="0">
+  <w:abstractNum w:abstractNumId="14" w15:restartNumberingAfterBreak="0">
     <w:nsid w:val="539D7F08"/>
     <w:multiLevelType w:val="hybridMultilevel"/>
     <w:tmpl w:val="3B1026B0"/>
@@ -2297,7 +2712,96 @@
       </w:pPr>
     </w:lvl>
   </w:abstractNum>
-  <w:abstractNum w:abstractNumId="11" w15:restartNumberingAfterBreak="0">
+  <w:abstractNum w:abstractNumId="15" w15:restartNumberingAfterBreak="0">
+    <w:nsid w:val="540D3258"/>
+    <w:multiLevelType w:val="hybridMultilevel"/>
+    <w:tmpl w:val="11507D58"/>
+    <w:lvl w:ilvl="0" w:tplc="66C06FD2">
+      <w:start w:val="1"/>
+      <w:numFmt w:val="lowerLetter"/>
+      <w:lvlText w:val="%1)"/>
+      <w:lvlJc w:val="left"/>
+      <w:pPr>
+        <w:ind w:left="1440" w:hanging="360"/>
+      </w:pPr>
+      <w:rPr>
+        <w:rFonts w:hint="default"/>
+      </w:rPr>
+    </w:lvl>
+    <w:lvl w:ilvl="1" w:tplc="04160019">
+      <w:start w:val="1"/>
+      <w:numFmt w:val="lowerLetter"/>
+      <w:lvlText w:val="%2."/>
+      <w:lvlJc w:val="left"/>
+      <w:pPr>
+        <w:ind w:left="1440" w:hanging="360"/>
+      </w:pPr>
+    </w:lvl>
+    <w:lvl w:ilvl="2" w:tplc="0416001B" w:tentative="1">
+      <w:start w:val="1"/>
+      <w:numFmt w:val="lowerRoman"/>
+      <w:lvlText w:val="%3."/>
+      <w:lvlJc w:val="right"/>
+      <w:pPr>
+        <w:ind w:left="2160" w:hanging="180"/>
+      </w:pPr>
+    </w:lvl>
+    <w:lvl w:ilvl="3" w:tplc="0416000F" w:tentative="1">
+      <w:start w:val="1"/>
+      <w:numFmt w:val="decimal"/>
+      <w:lvlText w:val="%4."/>
+      <w:lvlJc w:val="left"/>
+      <w:pPr>
+        <w:ind w:left="2880" w:hanging="360"/>
+      </w:pPr>
+    </w:lvl>
+    <w:lvl w:ilvl="4" w:tplc="04160019" w:tentative="1">
+      <w:start w:val="1"/>
+      <w:numFmt w:val="lowerLetter"/>
+      <w:lvlText w:val="%5."/>
+      <w:lvlJc w:val="left"/>
+      <w:pPr>
+        <w:ind w:left="3600" w:hanging="360"/>
+      </w:pPr>
+    </w:lvl>
+    <w:lvl w:ilvl="5" w:tplc="0416001B" w:tentative="1">
+      <w:start w:val="1"/>
+      <w:numFmt w:val="lowerRoman"/>
+      <w:lvlText w:val="%6."/>
+      <w:lvlJc w:val="right"/>
+      <w:pPr>
+        <w:ind w:left="4320" w:hanging="180"/>
+      </w:pPr>
+    </w:lvl>
+    <w:lvl w:ilvl="6" w:tplc="0416000F" w:tentative="1">
+      <w:start w:val="1"/>
+      <w:numFmt w:val="decimal"/>
+      <w:lvlText w:val="%7."/>
+      <w:lvlJc w:val="left"/>
+      <w:pPr>
+        <w:ind w:left="5040" w:hanging="360"/>
+      </w:pPr>
+    </w:lvl>
+    <w:lvl w:ilvl="7" w:tplc="04160019" w:tentative="1">
+      <w:start w:val="1"/>
+      <w:numFmt w:val="lowerLetter"/>
+      <w:lvlText w:val="%8."/>
+      <w:lvlJc w:val="left"/>
+      <w:pPr>
+        <w:ind w:left="5760" w:hanging="360"/>
+      </w:pPr>
+    </w:lvl>
+    <w:lvl w:ilvl="8" w:tplc="0416001B" w:tentative="1">
+      <w:start w:val="1"/>
+      <w:numFmt w:val="lowerRoman"/>
+      <w:lvlText w:val="%9."/>
+      <w:lvlJc w:val="right"/>
+      <w:pPr>
+        <w:ind w:left="6480" w:hanging="180"/>
+      </w:pPr>
+    </w:lvl>
+  </w:abstractNum>
+  <w:abstractNum w:abstractNumId="16" w15:restartNumberingAfterBreak="0">
     <w:nsid w:val="5868501F"/>
     <w:multiLevelType w:val="multilevel"/>
     <w:tmpl w:val="1B1684A6"/>
@@ -2410,7 +2914,7 @@
       </w:pPr>
     </w:lvl>
   </w:abstractNum>
-  <w:abstractNum w:abstractNumId="12" w15:restartNumberingAfterBreak="0">
+  <w:abstractNum w:abstractNumId="17" w15:restartNumberingAfterBreak="0">
     <w:nsid w:val="6BCD5883"/>
     <w:multiLevelType w:val="multilevel"/>
     <w:tmpl w:val="C3C85438"/>
@@ -2523,7 +3027,7 @@
       </w:pPr>
     </w:lvl>
   </w:abstractNum>
-  <w:abstractNum w:abstractNumId="13" w15:restartNumberingAfterBreak="0">
+  <w:abstractNum w:abstractNumId="18" w15:restartNumberingAfterBreak="0">
     <w:nsid w:val="76DC3552"/>
     <w:multiLevelType w:val="hybridMultilevel"/>
     <w:tmpl w:val="7774FAA4"/>
@@ -2637,46 +3141,61 @@
     </w:lvl>
   </w:abstractNum>
   <w:num w:numId="1">
+    <w:abstractNumId w:val="2"/>
+  </w:num>
+  <w:num w:numId="2">
+    <w:abstractNumId w:val="3"/>
+  </w:num>
+  <w:num w:numId="3">
+    <w:abstractNumId w:val="8"/>
+  </w:num>
+  <w:num w:numId="4">
+    <w:abstractNumId w:val="6"/>
+  </w:num>
+  <w:num w:numId="5">
+    <w:abstractNumId w:val="12"/>
+  </w:num>
+  <w:num w:numId="6">
+    <w:abstractNumId w:val="16"/>
+  </w:num>
+  <w:num w:numId="7">
+    <w:abstractNumId w:val="11"/>
+  </w:num>
+  <w:num w:numId="8">
+    <w:abstractNumId w:val="17"/>
+  </w:num>
+  <w:num w:numId="9">
+    <w:abstractNumId w:val="9"/>
+  </w:num>
+  <w:num w:numId="10">
+    <w:abstractNumId w:val="7"/>
+  </w:num>
+  <w:num w:numId="11">
+    <w:abstractNumId w:val="10"/>
+  </w:num>
+  <w:num w:numId="12">
+    <w:abstractNumId w:val="13"/>
+  </w:num>
+  <w:num w:numId="13">
+    <w:abstractNumId w:val="14"/>
+  </w:num>
+  <w:num w:numId="14">
+    <w:abstractNumId w:val="18"/>
+  </w:num>
+  <w:num w:numId="15">
+    <w:abstractNumId w:val="1"/>
+  </w:num>
+  <w:num w:numId="16">
+    <w:abstractNumId w:val="4"/>
+  </w:num>
+  <w:num w:numId="17">
+    <w:abstractNumId w:val="15"/>
+  </w:num>
+  <w:num w:numId="18">
     <w:abstractNumId w:val="0"/>
   </w:num>
-  <w:num w:numId="2">
-    <w:abstractNumId w:val="1"/>
-  </w:num>
-  <w:num w:numId="3">
-    <w:abstractNumId w:val="4"/>
-  </w:num>
-  <w:num w:numId="4">
-    <w:abstractNumId w:val="2"/>
-  </w:num>
-  <w:num w:numId="5">
-    <w:abstractNumId w:val="8"/>
-  </w:num>
-  <w:num w:numId="6">
-    <w:abstractNumId w:val="11"/>
-  </w:num>
-  <w:num w:numId="7">
-    <w:abstractNumId w:val="7"/>
-  </w:num>
-  <w:num w:numId="8">
-    <w:abstractNumId w:val="12"/>
-  </w:num>
-  <w:num w:numId="9">
+  <w:num w:numId="19">
     <w:abstractNumId w:val="5"/>
-  </w:num>
-  <w:num w:numId="10">
-    <w:abstractNumId w:val="3"/>
-  </w:num>
-  <w:num w:numId="11">
-    <w:abstractNumId w:val="6"/>
-  </w:num>
-  <w:num w:numId="12">
-    <w:abstractNumId w:val="9"/>
-  </w:num>
-  <w:num w:numId="13">
-    <w:abstractNumId w:val="10"/>
-  </w:num>
-  <w:num w:numId="14">
-    <w:abstractNumId w:val="13"/>
   </w:num>
 </w:numbering>
 </file>

</xml_diff>

<commit_message>
subindo atualizações da pagina
</commit_message>
<xml_diff>
--- a/site/public/documentos/2 ideias de QUIZ para o site institucional.docx
+++ b/site/public/documentos/2 ideias de QUIZ para o site institucional.docx
@@ -314,7 +314,7 @@
           <w:rFonts w:ascii="Barlow" w:hAnsi="Barlow"/>
           <w:lang w:val="en-US"/>
         </w:rPr>
-        <w:t xml:space="preserve">a) Kelly </w:t>
+        <w:t xml:space="preserve">Kelly </w:t>
       </w:r>
     </w:p>
     <w:p>
@@ -330,7 +330,7 @@
           <w:rFonts w:ascii="Barlow" w:hAnsi="Barlow"/>
           <w:lang w:val="en-US"/>
         </w:rPr>
-        <w:t xml:space="preserve">b) Yorkie </w:t>
+        <w:t xml:space="preserve">Yorkie </w:t>
       </w:r>
     </w:p>
     <w:p>
@@ -346,21 +346,21 @@
           <w:rFonts w:ascii="Barlow" w:hAnsi="Barlow"/>
           <w:lang w:val="en-US"/>
         </w:rPr>
-        <w:t xml:space="preserve">c) Susan </w:t>
-      </w:r>
-    </w:p>
-    <w:p>
-      <w:pPr>
-        <w:jc w:val="left"/>
-        <w:rPr>
-          <w:rFonts w:ascii="Barlow" w:hAnsi="Barlow"/>
-        </w:rPr>
-      </w:pPr>
-      <w:r>
-        <w:rPr>
-          <w:rFonts w:ascii="Barlow" w:hAnsi="Barlow"/>
-        </w:rPr>
-        <w:t>d) Martha</w:t>
+        <w:t xml:space="preserve">Susan </w:t>
+      </w:r>
+    </w:p>
+    <w:p>
+      <w:pPr>
+        <w:jc w:val="left"/>
+        <w:rPr>
+          <w:rFonts w:ascii="Barlow" w:hAnsi="Barlow"/>
+        </w:rPr>
+      </w:pPr>
+      <w:r>
+        <w:rPr>
+          <w:rFonts w:ascii="Barlow" w:hAnsi="Barlow"/>
+        </w:rPr>
+        <w:t>Martha</w:t>
       </w:r>
     </w:p>
     <w:p>
@@ -426,7 +426,7 @@
           <w:rFonts w:ascii="Barlow" w:hAnsi="Barlow"/>
           <w:lang w:val="en-US"/>
         </w:rPr>
-        <w:t xml:space="preserve">a) Taffy's </w:t>
+        <w:t xml:space="preserve">Taffy's </w:t>
       </w:r>
     </w:p>
     <w:p>
@@ -442,7 +442,7 @@
           <w:rFonts w:ascii="Barlow" w:hAnsi="Barlow"/>
           <w:lang w:val="en-US"/>
         </w:rPr>
-        <w:t xml:space="preserve">b) Tucker's </w:t>
+        <w:t xml:space="preserve">Tucker's </w:t>
       </w:r>
     </w:p>
     <w:p>
@@ -458,21 +458,21 @@
           <w:rFonts w:ascii="Barlow" w:hAnsi="Barlow"/>
           <w:lang w:val="en-US"/>
         </w:rPr>
-        <w:t xml:space="preserve">c) Tucker's 2 </w:t>
-      </w:r>
-    </w:p>
-    <w:p>
-      <w:pPr>
-        <w:jc w:val="left"/>
-        <w:rPr>
-          <w:rFonts w:ascii="Barlow" w:hAnsi="Barlow"/>
-        </w:rPr>
-      </w:pPr>
-      <w:r>
-        <w:rPr>
-          <w:rFonts w:ascii="Barlow" w:hAnsi="Barlow"/>
-        </w:rPr>
-        <w:t>d) Taffy's 2</w:t>
+        <w:t xml:space="preserve">Tucker's 2 </w:t>
+      </w:r>
+    </w:p>
+    <w:p>
+      <w:pPr>
+        <w:jc w:val="left"/>
+        <w:rPr>
+          <w:rFonts w:ascii="Barlow" w:hAnsi="Barlow"/>
+        </w:rPr>
+      </w:pPr>
+      <w:r>
+        <w:rPr>
+          <w:rFonts w:ascii="Barlow" w:hAnsi="Barlow"/>
+        </w:rPr>
+        <w:t>Taffy's 2</w:t>
       </w:r>
     </w:p>
     <w:p>

</xml_diff>